<commit_message>
updated Nate's feedback word
</commit_message>
<xml_diff>
--- a/docs/FeedBackNate.docx
+++ b/docs/FeedBackNate.docx
@@ -69,8 +69,14 @@
           <w:ilvl w:val="0"/>
           <w:numId w:val="1"/>
         </w:numPr>
+        <w:rPr>
+          <w:highlight w:val="yellow"/>
+        </w:rPr>
       </w:pPr>
       <w:r>
+        <w:rPr>
+          <w:highlight w:val="yellow"/>
+        </w:rPr>
         <w:t>Reset the bomb number after each bomb exploded to 3</w:t>
       </w:r>
     </w:p>
@@ -93,8 +99,14 @@
           <w:ilvl w:val="0"/>
           <w:numId w:val="1"/>
         </w:numPr>
+        <w:rPr>
+          <w:highlight w:val="yellow"/>
+        </w:rPr>
       </w:pPr>
       <w:r>
+        <w:rPr>
+          <w:highlight w:val="yellow"/>
+        </w:rPr>
         <w:t xml:space="preserve">Change the timer color to just white </w:t>
       </w:r>
     </w:p>

</xml_diff>

<commit_message>
issues fixed as demanded by our customer
</commit_message>
<xml_diff>
--- a/docs/FeedBackNate.docx
+++ b/docs/FeedBackNate.docx
@@ -18,11 +18,20 @@
           <w:ilvl w:val="0"/>
           <w:numId w:val="1"/>
         </w:numPr>
-      </w:pPr>
-      <w:r>
+        <w:rPr>
+          <w:highlight w:val="yellow"/>
+        </w:rPr>
+      </w:pPr>
+      <w:r>
+        <w:rPr>
+          <w:highlight w:val="yellow"/>
+        </w:rPr>
         <w:t xml:space="preserve">Zero or less shouldn’t be on the scoreboard list </w:t>
       </w:r>
       <w:r>
+        <w:rPr>
+          <w:highlight w:val="yellow"/>
+        </w:rPr>
         <w:t>-A</w:t>
       </w:r>
     </w:p>
@@ -33,11 +42,20 @@
           <w:ilvl w:val="0"/>
           <w:numId w:val="1"/>
         </w:numPr>
-      </w:pPr>
-      <w:r>
+        <w:rPr>
+          <w:highlight w:val="yellow"/>
+        </w:rPr>
+      </w:pPr>
+      <w:r>
+        <w:rPr>
+          <w:highlight w:val="yellow"/>
+        </w:rPr>
         <w:t xml:space="preserve">Change the scoreboard color and center it </w:t>
       </w:r>
       <w:r>
+        <w:rPr>
+          <w:highlight w:val="yellow"/>
+        </w:rPr>
         <w:t>-A</w:t>
       </w:r>
     </w:p>
@@ -48,22 +66,26 @@
           <w:ilvl w:val="0"/>
           <w:numId w:val="1"/>
         </w:numPr>
-      </w:pPr>
-      <w:r>
-        <w:t xml:space="preserve">Validate the </w:t>
-      </w:r>
-      <w:proofErr w:type="gramStart"/>
-      <w:r>
-        <w:t>username</w:t>
-      </w:r>
-      <w:r>
-        <w:t>(</w:t>
-      </w:r>
-      <w:proofErr w:type="gramEnd"/>
-      <w:r>
-        <w:t>)</w:t>
-      </w:r>
-      <w:r>
+        <w:rPr>
+          <w:highlight w:val="yellow"/>
+        </w:rPr>
+      </w:pPr>
+      <w:r>
+        <w:rPr>
+          <w:highlight w:val="yellow"/>
+        </w:rPr>
+        <w:t>Validate the username</w:t>
+      </w:r>
+      <w:r>
+        <w:rPr>
+          <w:highlight w:val="yellow"/>
+        </w:rPr>
+        <w:t>()</w:t>
+      </w:r>
+      <w:r>
+        <w:rPr>
+          <w:highlight w:val="yellow"/>
+        </w:rPr>
         <w:t>-A</w:t>
       </w:r>
     </w:p>
@@ -107,11 +129,20 @@
           <w:ilvl w:val="0"/>
           <w:numId w:val="1"/>
         </w:numPr>
-      </w:pPr>
-      <w:r>
+        <w:rPr>
+          <w:highlight w:val="yellow"/>
+        </w:rPr>
+      </w:pPr>
+      <w:r>
+        <w:rPr>
+          <w:highlight w:val="yellow"/>
+        </w:rPr>
         <w:t>Go back to the menu in the middle of the game</w:t>
       </w:r>
       <w:r>
+        <w:rPr>
+          <w:highlight w:val="yellow"/>
+        </w:rPr>
         <w:t>-A</w:t>
       </w:r>
     </w:p>
@@ -140,17 +171,32 @@
           <w:ilvl w:val="0"/>
           <w:numId w:val="1"/>
         </w:numPr>
-      </w:pPr>
-      <w:r>
+        <w:rPr>
+          <w:highlight w:val="yellow"/>
+        </w:rPr>
+      </w:pPr>
+      <w:r>
+        <w:rPr>
+          <w:highlight w:val="yellow"/>
+        </w:rPr>
         <w:t xml:space="preserve">Remove the exit at the Game </w:t>
       </w:r>
       <w:r>
+        <w:rPr>
+          <w:highlight w:val="yellow"/>
+        </w:rPr>
         <w:t>Over</w:t>
       </w:r>
       <w:r>
+        <w:rPr>
+          <w:highlight w:val="yellow"/>
+        </w:rPr>
         <w:t xml:space="preserve"> panel</w:t>
       </w:r>
       <w:r>
+        <w:rPr>
+          <w:highlight w:val="yellow"/>
+        </w:rPr>
         <w:t>-A</w:t>
       </w:r>
     </w:p>
@@ -161,11 +207,20 @@
           <w:ilvl w:val="0"/>
           <w:numId w:val="1"/>
         </w:numPr>
-      </w:pPr>
-      <w:r>
+        <w:rPr>
+          <w:highlight w:val="yellow"/>
+        </w:rPr>
+      </w:pPr>
+      <w:r>
+        <w:rPr>
+          <w:highlight w:val="yellow"/>
+        </w:rPr>
         <w:t>Change the new game naming to “Start Game”</w:t>
       </w:r>
       <w:r>
+        <w:rPr>
+          <w:highlight w:val="yellow"/>
+        </w:rPr>
         <w:t>-A</w:t>
       </w:r>
     </w:p>
@@ -176,11 +231,20 @@
           <w:ilvl w:val="0"/>
           <w:numId w:val="1"/>
         </w:numPr>
-      </w:pPr>
-      <w:r>
+        <w:rPr>
+          <w:highlight w:val="yellow"/>
+        </w:rPr>
+      </w:pPr>
+      <w:r>
+        <w:rPr>
+          <w:highlight w:val="yellow"/>
+        </w:rPr>
         <w:t xml:space="preserve">Fix the Bug with the scoreboard. </w:t>
       </w:r>
       <w:r>
+        <w:rPr>
+          <w:highlight w:val="yellow"/>
+        </w:rPr>
         <w:t>-A</w:t>
       </w:r>
     </w:p>

</xml_diff>

<commit_message>
added the error in the game to the doc
</commit_message>
<xml_diff>
--- a/docs/FeedBackNate.docx
+++ b/docs/FeedBackNate.docx
@@ -247,6 +247,47 @@
         </w:rPr>
         <w:t>-A</w:t>
       </w:r>
+    </w:p>
+    <w:p>
+      <w:pPr>
+        <w:rPr>
+          <w:highlight w:val="yellow"/>
+        </w:rPr>
+      </w:pPr>
+    </w:p>
+    <w:p>
+      <w:pPr>
+        <w:rPr>
+          <w:highlight w:val="yellow"/>
+        </w:rPr>
+      </w:pPr>
+      <w:r>
+        <w:rPr>
+          <w:highlight w:val="yellow"/>
+        </w:rPr>
+        <w:t xml:space="preserve">Game score doesn’t reset game score when user do </w:t>
+      </w:r>
+      <w:proofErr w:type="spellStart"/>
+      <w:r>
+        <w:rPr>
+          <w:highlight w:val="yellow"/>
+        </w:rPr>
+        <w:t>ingame</w:t>
+      </w:r>
+      <w:proofErr w:type="spellEnd"/>
+      <w:r>
+        <w:rPr>
+          <w:highlight w:val="yellow"/>
+        </w:rPr>
+        <w:t xml:space="preserve"> exit.</w:t>
+      </w:r>
+    </w:p>
+    <w:p>
+      <w:pPr>
+        <w:rPr>
+          <w:highlight w:val="yellow"/>
+        </w:rPr>
+      </w:pPr>
     </w:p>
     <w:sectPr>
       <w:pgSz w:w="12240" w:h="15840"/>

</xml_diff>